<commit_message>
created use case folder
</commit_message>
<xml_diff>
--- a/SEQUENCE DIAGRAMS/Use case 2.docx
+++ b/SEQUENCE DIAGRAMS/Use case 2.docx
@@ -12,14 +12,14 @@
       <w:r>
         <w:t xml:space="preserve">ew user </w:t>
       </w:r>
-      <w:bookmarkStart w:id="0" w:name="_GoBack"/>
-      <w:bookmarkEnd w:id="0"/>
     </w:p>
     <w:p>
       <w:pPr>
         <w:pStyle w:val="Body"/>
       </w:pPr>
     </w:p>
+    <w:bookmarkStart w:id="0" w:name="_GoBack"/>
+    <w:bookmarkEnd w:id="0"/>
     <w:p>
       <w:pPr>
         <w:pStyle w:val="Body"/>
@@ -64,7 +64,7 @@
                         <a:effectLst/>
                         <a:extLst>
                           <a:ext uri="{C572A759-6A51-4108-AA02-DFA0A04FC94B}">
-                            <ma14:wrappingTextBoxFlag xmlns:ma14="http://schemas.microsoft.com/office/mac/drawingml/2011/main" xmlns:o="urn:schemas-microsoft-com:office:office" xmlns:v="urn:schemas-microsoft-com:vml" xmlns:w10="urn:schemas-microsoft-com:office:word" xmlns:w="http://schemas.openxmlformats.org/wordprocessingml/2006/main" xmlns="" val="1"/>
+                            <ma14:wrappingTextBoxFlag xmlns="" xmlns:w="http://schemas.openxmlformats.org/wordprocessingml/2006/main" xmlns:w10="urn:schemas-microsoft-com:office:word" xmlns:v="urn:schemas-microsoft-com:vml" xmlns:o="urn:schemas-microsoft-com:office:office" xmlns:ma14="http://schemas.microsoft.com/office/mac/drawingml/2011/main" val="1"/>
                           </a:ext>
                         </a:extLst>
                       </wps:spPr>
@@ -151,7 +151,7 @@
                         <a:effectLst/>
                         <a:extLst>
                           <a:ext uri="{C572A759-6A51-4108-AA02-DFA0A04FC94B}">
-                            <ma14:wrappingTextBoxFlag xmlns:ma14="http://schemas.microsoft.com/office/mac/drawingml/2011/main" xmlns:o="urn:schemas-microsoft-com:office:office" xmlns:v="urn:schemas-microsoft-com:vml" xmlns:w10="urn:schemas-microsoft-com:office:word" xmlns:w="http://schemas.openxmlformats.org/wordprocessingml/2006/main" xmlns="" val="1"/>
+                            <ma14:wrappingTextBoxFlag xmlns="" xmlns:w="http://schemas.openxmlformats.org/wordprocessingml/2006/main" xmlns:w10="urn:schemas-microsoft-com:office:word" xmlns:v="urn:schemas-microsoft-com:vml" xmlns:o="urn:schemas-microsoft-com:office:office" xmlns:ma14="http://schemas.microsoft.com/office/mac/drawingml/2011/main" val="1"/>
                           </a:ext>
                         </a:extLst>
                       </wps:spPr>
@@ -1826,7 +1826,7 @@
                         <a:effectLst/>
                         <a:extLst>
                           <a:ext uri="{C572A759-6A51-4108-AA02-DFA0A04FC94B}">
-                            <ma14:wrappingTextBoxFlag xmlns:ma14="http://schemas.microsoft.com/office/mac/drawingml/2011/main" xmlns:o="urn:schemas-microsoft-com:office:office" xmlns:v="urn:schemas-microsoft-com:vml" xmlns:w10="urn:schemas-microsoft-com:office:word" xmlns:w="http://schemas.openxmlformats.org/wordprocessingml/2006/main" xmlns="" val="1"/>
+                            <ma14:wrappingTextBoxFlag xmlns="" xmlns:w="http://schemas.openxmlformats.org/wordprocessingml/2006/main" xmlns:w10="urn:schemas-microsoft-com:office:word" xmlns:v="urn:schemas-microsoft-com:vml" xmlns:o="urn:schemas-microsoft-com:office:office" xmlns:ma14="http://schemas.microsoft.com/office/mac/drawingml/2011/main" val="1"/>
                           </a:ext>
                         </a:extLst>
                       </wps:spPr>
@@ -1998,74 +1998,6 @@
                 <v:fill on="f"/>
                 <v:stroke filltype="solid" color="#000000" opacity="100.0%" weight="2.0pt" dashstyle="solid" endcap="flat" miterlimit="400.0%" joinstyle="miter" linestyle="single" startarrow="none" startarrowwidth="medium" startarrowlength="medium" endarrow="open" endarrowwidth="medium" endarrowlength="medium"/>
                 <w10:wrap type="none" side="bothSides" anchorx="margin"/>
-              </v:line>
-            </w:pict>
-          </mc:Fallback>
-        </mc:AlternateContent>
-      </w:r>
-      <w:r>
-        <w:rPr>
-          <w:noProof/>
-        </w:rPr>
-        <mc:AlternateContent>
-          <mc:Choice Requires="wps">
-            <w:drawing>
-              <wp:anchor distT="152400" distB="152400" distL="152400" distR="152400" simplePos="0" relativeHeight="251682816" behindDoc="0" locked="0" layoutInCell="1" allowOverlap="1">
-                <wp:simplePos x="0" y="0"/>
-                <wp:positionH relativeFrom="margin">
-                  <wp:posOffset>-222431</wp:posOffset>
-                </wp:positionH>
-                <wp:positionV relativeFrom="line">
-                  <wp:posOffset>250106</wp:posOffset>
-                </wp:positionV>
-                <wp:extent cx="2077376" cy="0"/>
-                <wp:effectExtent l="0" t="0" r="0" b="0"/>
-                <wp:wrapThrough wrapText="bothSides" distL="152400" distR="152400">
-                  <wp:wrapPolygon edited="1">
-                    <wp:start x="0" y="0"/>
-                    <wp:lineTo x="21599" y="0"/>
-                    <wp:lineTo x="0" y="0"/>
-                  </wp:wrapPolygon>
-                </wp:wrapThrough>
-                <wp:docPr id="1073741861" name="officeArt object"/>
-                <wp:cNvGraphicFramePr/>
-                <a:graphic xmlns:a="http://schemas.openxmlformats.org/drawingml/2006/main">
-                  <a:graphicData uri="http://schemas.microsoft.com/office/word/2010/wordprocessingShape">
-                    <wps:wsp>
-                      <wps:cNvCnPr/>
-                      <wps:spPr>
-                        <a:xfrm>
-                          <a:off x="0" y="0"/>
-                          <a:ext cx="2077376" cy="0"/>
-                        </a:xfrm>
-                        <a:prstGeom prst="line">
-                          <a:avLst/>
-                        </a:prstGeom>
-                        <a:noFill/>
-                        <a:ln w="9525" cap="flat">
-                          <a:solidFill>
-                            <a:srgbClr val="000000"/>
-                          </a:solidFill>
-                          <a:custDash>
-                            <a:ds d="200000" sp="200000"/>
-                          </a:custDash>
-                          <a:miter lim="400000"/>
-                        </a:ln>
-                        <a:effectLst/>
-                      </wps:spPr>
-                      <wps:bodyPr/>
-                    </wps:wsp>
-                  </a:graphicData>
-                </a:graphic>
-              </wp:anchor>
-            </w:drawing>
-          </mc:Choice>
-          <mc:Fallback>
-            <w:pict>
-              <v:line id="_x0000_s1062" style="visibility:visible;position:absolute;margin-left:-17.5pt;margin-top:19.7pt;width:163.6pt;height:0.0pt;z-index:251682816;mso-position-horizontal:absolute;mso-position-horizontal-relative:margin;mso-position-vertical:absolute;mso-position-vertical-relative:line;mso-wrap-distance-left:12.0pt;mso-wrap-distance-top:12.0pt;mso-wrap-distance-right:12.0pt;mso-wrap-distance-bottom:12.0pt;">
-                <v:fill on="f"/>
-                <v:stroke filltype="solid" color="#000000" opacity="100.0%" weight="0.8pt" dashstyle="2 2" endcap="flat" miterlimit="400.0%" joinstyle="miter" linestyle="single" startarrow="none" startarrowwidth="medium" startarrowlength="medium" endarrow="none" endarrowwidth="medium" endarrowlength="medium"/>
-                <w10:wrap type="through" side="bothSides" anchorx="margin"/>
               </v:line>
             </w:pict>
           </mc:Fallback>

</xml_diff>